<commit_message>
edlafem1-finished section 1 of CIR
</commit_message>
<xml_diff>
--- a/documents/CodeInspectionReport-Spiral1.docx
+++ b/documents/CodeInspectionReport-Spiral1.docx
@@ -741,7 +741,7 @@
           <w:ilvl w:val="0"/>
           <w:numId w:val="2"/>
         </w:numPr>
-        <w:ind w:left="1440" w:hanging="359"/>
+        <w:ind w:left="720" w:hanging="359"/>
         <w:contextualSpacing w:val="1"/>
         <w:rPr>
           <w:rFonts w:cs="Consolas" w:hAnsi="Consolas" w:eastAsia="Consolas" w:ascii="Consolas"/>
@@ -761,7 +761,7 @@
           <w:ilvl w:val="1"/>
           <w:numId w:val="2"/>
         </w:numPr>
-        <w:ind w:left="2160" w:hanging="359"/>
+        <w:ind w:left="1440" w:hanging="359"/>
         <w:contextualSpacing w:val="1"/>
         <w:rPr>
           <w:rFonts w:cs="Consolas" w:hAnsi="Consolas" w:eastAsia="Consolas" w:ascii="Consolas"/>
@@ -783,7 +783,7 @@
           <w:numId w:val="2"/>
         </w:numPr>
         <w:spacing w:lineRule="auto" w:line="276"/>
-        <w:ind w:left="1440" w:hanging="359"/>
+        <w:ind w:left="720" w:hanging="359"/>
         <w:contextualSpacing w:val="1"/>
         <w:rPr>
           <w:rFonts w:cs="Consolas" w:hAnsi="Consolas" w:eastAsia="Consolas" w:ascii="Consolas"/>
@@ -805,7 +805,7 @@
           <w:numId w:val="2"/>
         </w:numPr>
         <w:spacing w:lineRule="auto" w:line="276"/>
-        <w:ind w:left="2160" w:hanging="359"/>
+        <w:ind w:left="1440" w:hanging="359"/>
         <w:contextualSpacing w:val="1"/>
         <w:rPr>
           <w:rFonts w:cs="Consolas" w:hAnsi="Consolas" w:eastAsia="Consolas" w:ascii="Consolas"/>
@@ -839,7 +839,7 @@
           <w:numId w:val="2"/>
         </w:numPr>
         <w:spacing w:lineRule="auto" w:line="276"/>
-        <w:ind w:left="1440" w:hanging="359"/>
+        <w:ind w:left="720" w:hanging="359"/>
         <w:contextualSpacing w:val="1"/>
         <w:rPr>
           <w:rFonts w:cs="Consolas" w:hAnsi="Consolas" w:eastAsia="Consolas" w:ascii="Consolas"/>
@@ -861,7 +861,7 @@
           <w:numId w:val="2"/>
         </w:numPr>
         <w:spacing w:lineRule="auto" w:line="276"/>
-        <w:ind w:left="2160" w:hanging="359"/>
+        <w:ind w:left="1440" w:hanging="359"/>
         <w:contextualSpacing w:val="1"/>
         <w:rPr>
           <w:rFonts w:cs="Consolas" w:hAnsi="Consolas" w:eastAsia="Consolas" w:ascii="Consolas"/>
@@ -928,7 +928,7 @@
           <w:rFonts w:cs="Consolas" w:hAnsi="Consolas" w:eastAsia="Consolas" w:ascii="Consolas"/>
           <w:rtl w:val="0"/>
         </w:rPr>
-        <w:t xml:space="preserve">The style and coding conventions described in the referenced documents will be followed without alteration.</w:t>
+        <w:t xml:space="preserve">The style and coding conventions described in the referenced documents (See 1.2 References) will be followed without alteration. These are being used because they are clear, concise, and accepted by the public coding community. If the code is ever made public, these conventions will be easily readable by others. They were also chosen in part because they are already defined and the XENO team has used them in previous projects.</w:t>
       </w:r>
     </w:p>
     <w:p>
@@ -954,6 +954,148 @@
           <w:rtl w:val="0"/>
         </w:rPr>
         <w:t xml:space="preserve">1.4 Defect Checklist</w:t>
+      </w:r>
+    </w:p>
+    <w:p>
+      <w:pPr>
+        <w:spacing w:lineRule="auto" w:line="276"/>
+        <w:contextualSpacing w:val="0"/>
+      </w:pPr>
+      <w:r>
+        <w:rPr>
+          <w:rtl w:val="0"/>
+        </w:rPr>
+      </w:r>
+    </w:p>
+    <w:p>
+      <w:pPr>
+        <w:numPr>
+          <w:ilvl w:val="0"/>
+          <w:numId w:val="3"/>
+        </w:numPr>
+        <w:spacing w:lineRule="auto" w:line="276"/>
+        <w:ind w:left="720" w:hanging="359"/>
+        <w:contextualSpacing w:val="1"/>
+        <w:rPr>
+          <w:rFonts w:cs="Consolas" w:hAnsi="Consolas" w:eastAsia="Consolas" w:ascii="Consolas"/>
+        </w:rPr>
+      </w:pPr>
+      <w:r>
+        <w:rPr>
+          <w:rFonts w:cs="Consolas" w:hAnsi="Consolas" w:eastAsia="Consolas" w:ascii="Consolas"/>
+          <w:rtl w:val="0"/>
+        </w:rPr>
+        <w:t xml:space="preserve">Coding Convention Defects</w:t>
+      </w:r>
+    </w:p>
+    <w:p>
+      <w:pPr>
+        <w:numPr>
+          <w:ilvl w:val="0"/>
+          <w:numId w:val="3"/>
+        </w:numPr>
+        <w:spacing w:lineRule="auto" w:line="276"/>
+        <w:ind w:left="720" w:hanging="359"/>
+        <w:contextualSpacing w:val="1"/>
+        <w:rPr>
+          <w:rFonts w:cs="Consolas" w:hAnsi="Consolas" w:eastAsia="Consolas" w:ascii="Consolas"/>
+          <w:u w:val="none"/>
+        </w:rPr>
+      </w:pPr>
+      <w:r>
+        <w:rPr>
+          <w:rFonts w:cs="Consolas" w:hAnsi="Consolas" w:eastAsia="Consolas" w:ascii="Consolas"/>
+          <w:rtl w:val="0"/>
+        </w:rPr>
+        <w:t xml:space="preserve">Commenting Defects</w:t>
+      </w:r>
+    </w:p>
+    <w:p>
+      <w:pPr>
+        <w:numPr>
+          <w:ilvl w:val="0"/>
+          <w:numId w:val="3"/>
+        </w:numPr>
+        <w:spacing w:lineRule="auto" w:line="276"/>
+        <w:ind w:left="720" w:hanging="359"/>
+        <w:contextualSpacing w:val="1"/>
+        <w:rPr>
+          <w:rFonts w:cs="Consolas" w:hAnsi="Consolas" w:eastAsia="Consolas" w:ascii="Consolas"/>
+          <w:u w:val="none"/>
+        </w:rPr>
+      </w:pPr>
+      <w:r>
+        <w:rPr>
+          <w:rFonts w:cs="Consolas" w:hAnsi="Consolas" w:eastAsia="Consolas" w:ascii="Consolas"/>
+          <w:rtl w:val="0"/>
+        </w:rPr>
+        <w:t xml:space="preserve">Display Defects</w:t>
+      </w:r>
+    </w:p>
+    <w:p>
+      <w:pPr>
+        <w:numPr>
+          <w:ilvl w:val="0"/>
+          <w:numId w:val="3"/>
+        </w:numPr>
+        <w:spacing w:lineRule="auto" w:line="276"/>
+        <w:ind w:left="720" w:hanging="359"/>
+        <w:contextualSpacing w:val="1"/>
+        <w:rPr>
+          <w:rFonts w:cs="Consolas" w:hAnsi="Consolas" w:eastAsia="Consolas" w:ascii="Consolas"/>
+          <w:u w:val="none"/>
+        </w:rPr>
+      </w:pPr>
+      <w:r>
+        <w:rPr>
+          <w:rFonts w:cs="Consolas" w:hAnsi="Consolas" w:eastAsia="Consolas" w:ascii="Consolas"/>
+          <w:rtl w:val="0"/>
+        </w:rPr>
+        <w:t xml:space="preserve">Conflicting CSS styles</w:t>
+      </w:r>
+    </w:p>
+    <w:p>
+      <w:pPr>
+        <w:numPr>
+          <w:ilvl w:val="0"/>
+          <w:numId w:val="3"/>
+        </w:numPr>
+        <w:spacing w:lineRule="auto" w:line="276"/>
+        <w:ind w:left="720" w:hanging="359"/>
+        <w:contextualSpacing w:val="1"/>
+        <w:rPr>
+          <w:rFonts w:cs="Consolas" w:hAnsi="Consolas" w:eastAsia="Consolas" w:ascii="Consolas"/>
+          <w:u w:val="none"/>
+        </w:rPr>
+      </w:pPr>
+      <w:r>
+        <w:rPr>
+          <w:rFonts w:cs="Consolas" w:hAnsi="Consolas" w:eastAsia="Consolas" w:ascii="Consolas"/>
+          <w:rtl w:val="0"/>
+        </w:rPr>
+        <w:t xml:space="preserve">Wrong or Invalid HTML5 Tag Names</w:t>
+      </w:r>
+    </w:p>
+    <w:p>
+      <w:pPr>
+        <w:numPr>
+          <w:ilvl w:val="0"/>
+          <w:numId w:val="3"/>
+        </w:numPr>
+        <w:spacing w:lineRule="auto" w:line="276"/>
+        <w:ind w:left="720" w:hanging="359"/>
+        <w:contextualSpacing w:val="1"/>
+        <w:rPr>
+          <w:rFonts w:cs="Consolas" w:hAnsi="Consolas" w:eastAsia="Consolas" w:ascii="Consolas"/>
+          <w:u w:val="none"/>
+        </w:rPr>
+      </w:pPr>
+      <w:r>
+        <w:rPr>
+          <w:rFonts w:cs="Consolas" w:hAnsi="Consolas" w:eastAsia="Consolas" w:ascii="Consolas"/>
+          <w:rtl w:val="0"/>
+        </w:rPr>
+        <w:t xml:space="preserve">Syntax Errors</w:t>
       </w:r>
     </w:p>
     <w:p>
@@ -1929,7 +2071,7 @@
       <w:lvlText w:val="◈"/>
       <w:lvlJc w:val="left"/>
       <w:pPr>
-        <w:ind w:left="1440" w:firstLine="1080"/>
+        <w:ind w:left="720" w:firstLine="360"/>
       </w:pPr>
       <w:rPr>
         <w:u w:val="none"/>
@@ -1941,7 +2083,7 @@
       <w:lvlText w:val="‒"/>
       <w:lvlJc w:val="left"/>
       <w:pPr>
-        <w:ind w:left="2160" w:firstLine="1800"/>
+        <w:ind w:left="1440" w:firstLine="1080"/>
       </w:pPr>
       <w:rPr>
         <w:u w:val="none"/>
@@ -1953,7 +2095,7 @@
       <w:lvlText w:val="■"/>
       <w:lvlJc w:val="left"/>
       <w:pPr>
-        <w:ind w:left="2880" w:firstLine="2520"/>
+        <w:ind w:left="2160" w:firstLine="1800"/>
       </w:pPr>
       <w:rPr>
         <w:u w:val="none"/>
@@ -1965,7 +2107,7 @@
       <w:lvlText w:val="●"/>
       <w:lvlJc w:val="left"/>
       <w:pPr>
-        <w:ind w:left="3600" w:firstLine="3240"/>
+        <w:ind w:left="2880" w:firstLine="2520"/>
       </w:pPr>
       <w:rPr>
         <w:u w:val="none"/>
@@ -1977,7 +2119,7 @@
       <w:lvlText w:val="○"/>
       <w:lvlJc w:val="left"/>
       <w:pPr>
-        <w:ind w:left="4320" w:firstLine="3960"/>
+        <w:ind w:left="3600" w:firstLine="3240"/>
       </w:pPr>
       <w:rPr>
         <w:u w:val="none"/>
@@ -1989,7 +2131,7 @@
       <w:lvlText w:val="■"/>
       <w:lvlJc w:val="left"/>
       <w:pPr>
-        <w:ind w:left="5040" w:firstLine="4680"/>
+        <w:ind w:left="4320" w:firstLine="3960"/>
       </w:pPr>
       <w:rPr>
         <w:u w:val="none"/>
@@ -2001,7 +2143,7 @@
       <w:lvlText w:val="●"/>
       <w:lvlJc w:val="left"/>
       <w:pPr>
-        <w:ind w:left="5760" w:firstLine="5400"/>
+        <w:ind w:left="5040" w:firstLine="4680"/>
       </w:pPr>
       <w:rPr>
         <w:u w:val="none"/>
@@ -2013,7 +2155,7 @@
       <w:lvlText w:val="○"/>
       <w:lvlJc w:val="left"/>
       <w:pPr>
-        <w:ind w:left="6480" w:firstLine="6120"/>
+        <w:ind w:left="5760" w:firstLine="5400"/>
       </w:pPr>
       <w:rPr>
         <w:u w:val="none"/>
@@ -2025,7 +2167,117 @@
       <w:lvlText w:val="■"/>
       <w:lvlJc w:val="left"/>
       <w:pPr>
-        <w:ind w:left="7200" w:firstLine="6840"/>
+        <w:ind w:left="6480" w:firstLine="6120"/>
+      </w:pPr>
+      <w:rPr>
+        <w:u w:val="none"/>
+      </w:rPr>
+    </w:lvl>
+  </w:abstractNum>
+  <w:abstractNum w:abstractNumId="3">
+    <w:lvl w:ilvl="0">
+      <w:start w:val="1"/>
+      <w:numFmt w:val="bullet"/>
+      <w:lvlText w:val="◈"/>
+      <w:lvlJc w:val="left"/>
+      <w:pPr>
+        <w:ind w:left="720" w:firstLine="360"/>
+      </w:pPr>
+      <w:rPr>
+        <w:u w:val="none"/>
+      </w:rPr>
+    </w:lvl>
+    <w:lvl w:ilvl="1">
+      <w:start w:val="1"/>
+      <w:numFmt w:val="bullet"/>
+      <w:lvlText w:val="‒"/>
+      <w:lvlJc w:val="left"/>
+      <w:pPr>
+        <w:ind w:left="1440" w:firstLine="1080"/>
+      </w:pPr>
+      <w:rPr>
+        <w:u w:val="none"/>
+      </w:rPr>
+    </w:lvl>
+    <w:lvl w:ilvl="2">
+      <w:start w:val="1"/>
+      <w:numFmt w:val="bullet"/>
+      <w:lvlText w:val="■"/>
+      <w:lvlJc w:val="left"/>
+      <w:pPr>
+        <w:ind w:left="2160" w:firstLine="1800"/>
+      </w:pPr>
+      <w:rPr>
+        <w:u w:val="none"/>
+      </w:rPr>
+    </w:lvl>
+    <w:lvl w:ilvl="3">
+      <w:start w:val="1"/>
+      <w:numFmt w:val="bullet"/>
+      <w:lvlText w:val="●"/>
+      <w:lvlJc w:val="left"/>
+      <w:pPr>
+        <w:ind w:left="2880" w:firstLine="2520"/>
+      </w:pPr>
+      <w:rPr>
+        <w:u w:val="none"/>
+      </w:rPr>
+    </w:lvl>
+    <w:lvl w:ilvl="4">
+      <w:start w:val="1"/>
+      <w:numFmt w:val="bullet"/>
+      <w:lvlText w:val="○"/>
+      <w:lvlJc w:val="left"/>
+      <w:pPr>
+        <w:ind w:left="3600" w:firstLine="3240"/>
+      </w:pPr>
+      <w:rPr>
+        <w:u w:val="none"/>
+      </w:rPr>
+    </w:lvl>
+    <w:lvl w:ilvl="5">
+      <w:start w:val="1"/>
+      <w:numFmt w:val="bullet"/>
+      <w:lvlText w:val="■"/>
+      <w:lvlJc w:val="left"/>
+      <w:pPr>
+        <w:ind w:left="4320" w:firstLine="3960"/>
+      </w:pPr>
+      <w:rPr>
+        <w:u w:val="none"/>
+      </w:rPr>
+    </w:lvl>
+    <w:lvl w:ilvl="6">
+      <w:start w:val="1"/>
+      <w:numFmt w:val="bullet"/>
+      <w:lvlText w:val="●"/>
+      <w:lvlJc w:val="left"/>
+      <w:pPr>
+        <w:ind w:left="5040" w:firstLine="4680"/>
+      </w:pPr>
+      <w:rPr>
+        <w:u w:val="none"/>
+      </w:rPr>
+    </w:lvl>
+    <w:lvl w:ilvl="7">
+      <w:start w:val="1"/>
+      <w:numFmt w:val="bullet"/>
+      <w:lvlText w:val="○"/>
+      <w:lvlJc w:val="left"/>
+      <w:pPr>
+        <w:ind w:left="5760" w:firstLine="5400"/>
+      </w:pPr>
+      <w:rPr>
+        <w:u w:val="none"/>
+      </w:rPr>
+    </w:lvl>
+    <w:lvl w:ilvl="8">
+      <w:start w:val="1"/>
+      <w:numFmt w:val="bullet"/>
+      <w:lvlText w:val="■"/>
+      <w:lvlJc w:val="left"/>
+      <w:pPr>
+        <w:ind w:left="6480" w:firstLine="6120"/>
       </w:pPr>
       <w:rPr>
         <w:u w:val="none"/>
@@ -2037,6 +2289,9 @@
   </w:num>
   <w:num w:numId="2">
     <w:abstractNumId w:val="2"/>
+  </w:num>
+  <w:num w:numId="3">
+    <w:abstractNumId w:val="3"/>
   </w:num>
 </w:numbering>
 </file>

</xml_diff>

<commit_message>
edlafem1-Finished almost all of section 2.
</commit_message>
<xml_diff>
--- a/documents/CodeInspectionReport-Spiral1.docx
+++ b/documents/CodeInspectionReport-Spiral1.docx
@@ -1155,6 +1155,41 @@
       </w:pPr>
       <w:r>
         <w:rPr>
+          <w:rtl w:val="0"/>
+        </w:rPr>
+      </w:r>
+    </w:p>
+    <w:p>
+      <w:pPr>
+        <w:spacing w:lineRule="auto" w:line="276"/>
+        <w:contextualSpacing w:val="0"/>
+      </w:pPr>
+      <w:r>
+        <w:rPr>
+          <w:rFonts w:cs="Consolas" w:hAnsi="Consolas" w:eastAsia="Consolas" w:ascii="Consolas"/>
+          <w:rtl w:val="0"/>
+        </w:rPr>
+        <w:t xml:space="preserve">Because we are very early in the development stage, there is very little code to review. As such, code inspection has mostly consisted of verifying that the website does not have any obvious display issues; that there are no errors in the minimal JavaScript, CSS, or HTML; and that the page will load from the test bed. Each team member independently opened the given URL and clicked every link. After each click, the team member verified that no errors occurred or display was altered in a negative manner. Afterwards, the group met on Skype to discuss the results. Team members tested on Safari, Chrome, and Firefox browsers. We tested in this manner simply because there is almost no functionality to be tested as of yet.</w:t>
+      </w:r>
+    </w:p>
+    <w:p>
+      <w:pPr>
+        <w:spacing w:lineRule="auto" w:line="276"/>
+        <w:contextualSpacing w:val="0"/>
+      </w:pPr>
+      <w:r>
+        <w:rPr>
+          <w:rtl w:val="0"/>
+        </w:rPr>
+      </w:r>
+    </w:p>
+    <w:p>
+      <w:pPr>
+        <w:spacing w:lineRule="auto" w:line="276"/>
+        <w:contextualSpacing w:val="0"/>
+      </w:pPr>
+      <w:r>
+        <w:rPr>
           <w:rFonts w:cs="Consolas" w:hAnsi="Consolas" w:eastAsia="Consolas" w:ascii="Consolas"/>
           <w:b w:val="1"/>
           <w:rtl w:val="0"/>
@@ -1169,6 +1204,41 @@
       </w:pPr>
       <w:r>
         <w:rPr>
+          <w:rtl w:val="0"/>
+        </w:rPr>
+      </w:r>
+    </w:p>
+    <w:p>
+      <w:pPr>
+        <w:spacing w:lineRule="auto" w:line="276"/>
+        <w:contextualSpacing w:val="0"/>
+      </w:pPr>
+      <w:r>
+        <w:rPr>
+          <w:rFonts w:cs="Consolas" w:hAnsi="Consolas" w:eastAsia="Consolas" w:ascii="Consolas"/>
+          <w:rtl w:val="0"/>
+        </w:rPr>
+        <w:t xml:space="preserve">The team decided that this testing process was effective simply because there was so little to actually test. In the future, more stringent testing will be done. So far, only the landing page is created, along with a few dummy pages simply there for example. The team is happy with the landing page, but changes may be made at the client’s behest.</w:t>
+      </w:r>
+    </w:p>
+    <w:p>
+      <w:pPr>
+        <w:spacing w:lineRule="auto" w:line="276"/>
+        <w:contextualSpacing w:val="0"/>
+      </w:pPr>
+      <w:r>
+        <w:rPr>
+          <w:rtl w:val="0"/>
+        </w:rPr>
+      </w:r>
+    </w:p>
+    <w:p>
+      <w:pPr>
+        <w:spacing w:lineRule="auto" w:line="276"/>
+        <w:contextualSpacing w:val="0"/>
+      </w:pPr>
+      <w:r>
+        <w:rPr>
           <w:rFonts w:cs="Consolas" w:hAnsi="Consolas" w:eastAsia="Consolas" w:ascii="Consolas"/>
           <w:b w:val="1"/>
           <w:rtl w:val="0"/>
@@ -1249,7 +1319,7 @@
           <w:rFonts w:cs="Consolas" w:hAnsi="Consolas" w:eastAsia="Consolas" w:ascii="Consolas"/>
           <w:rtl w:val="0"/>
         </w:rPr>
-        <w:t xml:space="preserve">As of 3/2/2015, all group members of XENO have reviewed the System Requirements Specifications (SRS) document and all have agreed the content and format of this document is correct. This document has been tailored to meet the client’s necessities for an online web application which will offer an online exotic car rental service to VIP customers.</w:t>
+        <w:t xml:space="preserve">As of 3/2/2015, all group members of XENO have reviewed the Code Inspection Report document and all have agreed the content and format of this document is correct. This document has been tailored to meet the client’s necessities for an online web application which will offer an online exotic car rental service to VIP customers.</w:t>
       </w:r>
     </w:p>
     <w:p>
@@ -1667,7 +1737,7 @@
         <w:spacing w:lineRule="auto" w:line="276"/>
         <w:contextualSpacing w:val="0"/>
       </w:pPr>
-      <w:bookmarkStart w:id="4" w:colFirst="0" w:name="h.gjdgxs" w:colLast="0"/>
+      <w:bookmarkStart w:id="4" w:colFirst="0" w:name="h.qeugyxkr0crf" w:colLast="0"/>
       <w:bookmarkEnd w:id="4"/>
       <w:r>
         <w:rPr>
@@ -1675,15 +1745,15 @@
           <w:sz w:val="24"/>
           <w:rtl w:val="0"/>
         </w:rPr>
-        <w:t xml:space="preserve">Vesh Bhatt: Contributed checks for thoroughness and consistency with other documents. Estimated percent of work is about 5%.</w:t>
-      </w:r>
-    </w:p>
-    <w:p>
-      <w:pPr>
-        <w:spacing w:lineRule="auto" w:line="276"/>
-        <w:contextualSpacing w:val="0"/>
-      </w:pPr>
-      <w:bookmarkStart w:id="5" w:colFirst="0" w:name="h.9kyo5ahxb72h" w:colLast="0"/>
+        <w:t xml:space="preserve">Vesh Bhatt:</w:t>
+      </w:r>
+    </w:p>
+    <w:p>
+      <w:pPr>
+        <w:spacing w:lineRule="auto" w:line="276"/>
+        <w:contextualSpacing w:val="0"/>
+      </w:pPr>
+      <w:bookmarkStart w:id="5" w:colFirst="0" w:name="h.gjdgxs" w:colLast="0"/>
       <w:bookmarkEnd w:id="5"/>
       <w:r>
         <w:rPr>
@@ -1696,7 +1766,7 @@
         <w:spacing w:lineRule="auto" w:line="276"/>
         <w:contextualSpacing w:val="0"/>
       </w:pPr>
-      <w:bookmarkStart w:id="6" w:colFirst="0" w:name="h.vxengupvczg4" w:colLast="0"/>
+      <w:bookmarkStart w:id="6" w:colFirst="0" w:name="h.coiq9mphe8su" w:colLast="0"/>
       <w:bookmarkEnd w:id="6"/>
       <w:r>
         <w:rPr>
@@ -1704,105 +1774,95 @@
           <w:sz w:val="24"/>
           <w:rtl w:val="0"/>
         </w:rPr>
-        <w:t xml:space="preserve">Michael Bishoff: Verified the details of use cases and reviewed any other written text. Estimated percent of work is about 10%</w:t>
-      </w:r>
-    </w:p>
-    <w:p>
-      <w:pPr>
-        <w:spacing w:lineRule="auto" w:line="276"/>
-        <w:contextualSpacing w:val="0"/>
-      </w:pPr>
-      <w:bookmarkStart w:id="4" w:colFirst="0" w:name="h.gjdgxs" w:colLast="0"/>
-      <w:bookmarkEnd w:id="4"/>
-      <w:r>
-        <w:rPr>
-          <w:rtl w:val="0"/>
-        </w:rPr>
-      </w:r>
-    </w:p>
-    <w:p>
-      <w:pPr>
-        <w:spacing w:lineRule="auto" w:line="276"/>
-        <w:contextualSpacing w:val="0"/>
-      </w:pPr>
-      <w:bookmarkStart w:id="7" w:colFirst="0" w:name="h.i5ych6ej1p2f" w:colLast="0"/>
+        <w:t xml:space="preserve">Michael Bishoff: </w:t>
+      </w:r>
+    </w:p>
+    <w:p>
+      <w:pPr>
+        <w:spacing w:lineRule="auto" w:line="276"/>
+        <w:contextualSpacing w:val="0"/>
+      </w:pPr>
+      <w:bookmarkStart w:id="7" w:colFirst="0" w:name="h.vxengupvczg4" w:colLast="0"/>
       <w:bookmarkEnd w:id="7"/>
       <w:r>
         <w:rPr>
+          <w:rtl w:val="0"/>
+        </w:rPr>
+      </w:r>
+    </w:p>
+    <w:p>
+      <w:pPr>
+        <w:spacing w:lineRule="auto" w:line="276"/>
+        <w:contextualSpacing w:val="0"/>
+      </w:pPr>
+      <w:bookmarkStart w:id="8" w:colFirst="0" w:name="h.icvopsizcvb4" w:colLast="0"/>
+      <w:bookmarkEnd w:id="8"/>
+      <w:r>
+        <w:rPr>
           <w:rFonts w:cs="Consolas" w:hAnsi="Consolas" w:eastAsia="Consolas" w:ascii="Consolas"/>
           <w:sz w:val="24"/>
           <w:rtl w:val="0"/>
         </w:rPr>
-        <w:t xml:space="preserve">Edward LaFemina: As the requirements leader, was responsible for the formatting and appearance, as well as writing section 1 and documenting the functional and nonfunctional requirements. He reviewed and edited all other sections before submission. Estimated percent of work is about 70%.</w:t>
-      </w:r>
-    </w:p>
-    <w:p>
-      <w:pPr>
-        <w:spacing w:lineRule="auto" w:line="276"/>
-        <w:contextualSpacing w:val="0"/>
-      </w:pPr>
-      <w:bookmarkStart w:id="4" w:colFirst="0" w:name="h.gjdgxs" w:colLast="0"/>
-      <w:bookmarkEnd w:id="4"/>
-      <w:r>
-        <w:rPr>
-          <w:rtl w:val="0"/>
-        </w:rPr>
-      </w:r>
-    </w:p>
-    <w:p>
-      <w:pPr>
-        <w:spacing w:lineRule="auto" w:line="276"/>
-        <w:contextualSpacing w:val="0"/>
-      </w:pPr>
-      <w:bookmarkStart w:id="8" w:colFirst="0" w:name="h.26euonnja7f1" w:colLast="0"/>
-      <w:bookmarkEnd w:id="8"/>
+        <w:t xml:space="preserve">Edward LaFemina: </w:t>
+      </w:r>
+    </w:p>
+    <w:p>
+      <w:pPr>
+        <w:spacing w:lineRule="auto" w:line="276"/>
+        <w:contextualSpacing w:val="0"/>
+      </w:pPr>
+      <w:bookmarkStart w:id="9" w:colFirst="0" w:name="h.i5ych6ej1p2f" w:colLast="0"/>
+      <w:bookmarkEnd w:id="9"/>
+      <w:r>
+        <w:rPr>
+          <w:rtl w:val="0"/>
+        </w:rPr>
+      </w:r>
+    </w:p>
+    <w:p>
+      <w:pPr>
+        <w:spacing w:lineRule="auto" w:line="276"/>
+        <w:contextualSpacing w:val="0"/>
+      </w:pPr>
+      <w:bookmarkStart w:id="10" w:colFirst="0" w:name="h.vjjex146osir" w:colLast="0"/>
+      <w:bookmarkEnd w:id="10"/>
       <w:r>
         <w:rPr>
           <w:rFonts w:cs="Consolas" w:hAnsi="Consolas" w:eastAsia="Consolas" w:ascii="Consolas"/>
           <w:sz w:val="24"/>
           <w:rtl w:val="0"/>
         </w:rPr>
-        <w:t xml:space="preserve">Michael Lee: Michael worked on Appendix A &amp; B, Open Issues, and References. Estimated percent of work is about 10%.</w:t>
-      </w:r>
-    </w:p>
-    <w:p>
-      <w:pPr>
-        <w:spacing w:lineRule="auto" w:line="276"/>
-        <w:contextualSpacing w:val="0"/>
-      </w:pPr>
-      <w:bookmarkStart w:id="9" w:colFirst="0" w:name="h.js36fkizm6vi" w:colLast="0"/>
-      <w:bookmarkEnd w:id="9"/>
-      <w:r>
-        <w:rPr>
-          <w:rtl w:val="0"/>
-        </w:rPr>
-      </w:r>
-    </w:p>
-    <w:p>
-      <w:pPr>
-        <w:spacing w:lineRule="auto" w:line="276"/>
-        <w:contextualSpacing w:val="0"/>
-      </w:pPr>
-      <w:bookmarkStart w:id="4" w:colFirst="0" w:name="h.gjdgxs" w:colLast="0"/>
-      <w:bookmarkEnd w:id="4"/>
+        <w:t xml:space="preserve">Michael Lee: </w:t>
+      </w:r>
+    </w:p>
+    <w:p>
+      <w:pPr>
+        <w:spacing w:lineRule="auto" w:line="276"/>
+        <w:contextualSpacing w:val="0"/>
+      </w:pPr>
+      <w:bookmarkStart w:id="11" w:colFirst="0" w:name="h.26euonnja7f1" w:colLast="0"/>
+      <w:bookmarkEnd w:id="11"/>
+      <w:r>
+        <w:rPr>
+          <w:rtl w:val="0"/>
+        </w:rPr>
+      </w:r>
+    </w:p>
+    <w:p>
+      <w:pPr>
+        <w:spacing w:lineRule="auto" w:line="276"/>
+        <w:contextualSpacing w:val="0"/>
+      </w:pPr>
+      <w:bookmarkStart w:id="5" w:colFirst="0" w:name="h.gjdgxs" w:colLast="0"/>
+      <w:bookmarkEnd w:id="5"/>
       <w:r>
         <w:rPr>
           <w:rFonts w:cs="Consolas" w:hAnsi="Consolas" w:eastAsia="Consolas" w:ascii="Consolas"/>
           <w:sz w:val="24"/>
           <w:rtl w:val="0"/>
         </w:rPr>
-        <w:t xml:space="preserve">John Swank: Also contributed checks for thoroughness as well as completeness. Estimated percent of work is about 5%.</w:t>
-      </w:r>
-      <w:r>
-        <w:rPr>
-          <w:rtl w:val="0"/>
-        </w:rPr>
-      </w:r>
-    </w:p>
-    <w:p>
-      <w:pPr>
-        <w:contextualSpacing w:val="0"/>
-      </w:pPr>
+        <w:t xml:space="preserve">John Swank: </w:t>
+      </w:r>
       <w:r>
         <w:rPr>
           <w:rtl w:val="0"/>

</xml_diff>